<commit_message>
added fourth task + new backround color and window size
</commit_message>
<xml_diff>
--- a/others/DeepMReyeClosed protocol.docx
+++ b/others/DeepMReyeClosed protocol.docx
@@ -119,7 +119,7 @@
         <w:rPr>
           <w:lang w:val="en-US"/>
         </w:rPr>
-        <w:t xml:space="preserve"> repeated 2 times (2 runs, ~5</w:t>
+        <w:t xml:space="preserve"> repeated 2 times (2 runs, ~6.5</w:t>
       </w:r>
       <w:r>
         <w:rPr>
@@ -166,84 +166,213 @@
           <w:lang w:val="en-US"/>
         </w:rPr>
         <w:t>Eyes open</w:t>
+      </w:r>
+    </w:p>
+    <w:p>
+      <w:pPr>
+        <w:rPr>
+          <w:lang w:val="en-CA"/>
+        </w:rPr>
+      </w:pPr>
+      <w:r>
+        <w:rPr>
+          <w:lang w:val="en-CA"/>
+        </w:rPr>
+        <w:t>Participant are instructed to fixate a bull’s eye displayed at position forming a triangle pointing in 4 cardinal locations with their tip at the screen center a</w:t>
+      </w:r>
+      <w:r>
+        <w:rPr>
+          <w:lang w:val="en-CA"/>
+        </w:rPr>
+        <w:t xml:space="preserve">nd their base at the side of a </w:t>
+      </w:r>
+      <w:r>
+        <w:rPr>
+          <w:lang w:val="en-CA"/>
+        </w:rPr>
+        <w:t>18</w:t>
+      </w:r>
+      <w:r>
+        <w:rPr>
+          <w:lang w:val="en-CA"/>
+        </w:rPr>
+        <w:t xml:space="preserve"> </w:t>
+      </w:r>
+      <w:proofErr w:type="spellStart"/>
+      <w:r>
+        <w:rPr>
+          <w:lang w:val="en-CA"/>
+        </w:rPr>
+        <w:t>dva</w:t>
+      </w:r>
+      <w:proofErr w:type="spellEnd"/>
+      <w:r>
+        <w:rPr>
+          <w:lang w:val="en-CA"/>
+        </w:rPr>
+        <w:t xml:space="preserve"> side square. The presentation order of the displayed positions is fixed to make triangles pointing up, left, down and right. This g</w:t>
+      </w:r>
+      <w:r>
+        <w:rPr>
+          <w:lang w:val="en-CA"/>
+        </w:rPr>
+        <w:t xml:space="preserve">enerated 12 fixation trials of </w:t>
+      </w:r>
+      <w:r>
+        <w:rPr>
+          <w:lang w:val="en-CA"/>
+        </w:rPr>
+        <w:t xml:space="preserve">3.6 seconds </w:t>
       </w:r>
       <w:bookmarkStart w:id="0" w:name="_GoBack"/>
       <w:bookmarkEnd w:id="0"/>
-    </w:p>
-    <w:p>
-      <w:pPr>
-        <w:rPr>
-          <w:lang w:val="en-CA"/>
-        </w:rPr>
-      </w:pPr>
-      <w:r>
-        <w:rPr>
-          <w:lang w:val="en-CA"/>
-        </w:rPr>
-        <w:t>Participant are instructed to fixate a bull’s eye displayed at position forming a triangle pointing in 4 cardinal locations with their tip at the screen center a</w:t>
-      </w:r>
-      <w:r>
-        <w:rPr>
-          <w:lang w:val="en-CA"/>
-        </w:rPr>
-        <w:t>nd their base at the side of a 14</w:t>
-      </w:r>
-      <w:r>
-        <w:rPr>
-          <w:lang w:val="en-CA"/>
+      <w:r>
+        <w:rPr>
+          <w:lang w:val="en-CA"/>
+        </w:rPr>
+        <w:t>each (3</w:t>
+      </w:r>
+      <w:r>
+        <w:rPr>
+          <w:lang w:val="en-CA"/>
+        </w:rPr>
+        <w:t xml:space="preserve"> TR). A sequence of 3 sounds (440 Hz, 660 Hz and 880 Hz pure tone of 0.3 second each, separated by 0.9</w:t>
+      </w:r>
+      <w:r>
+        <w:rPr>
+          <w:lang w:val="en-CA"/>
+        </w:rPr>
+        <w:t xml:space="preserve"> second from the onset of the trial) rhythm the trial presentation mostly to train participants for the next parts. </w:t>
+      </w:r>
+    </w:p>
+    <w:p>
+      <w:pPr>
+        <w:rPr>
+          <w:lang w:val="en-US"/>
+        </w:rPr>
+      </w:pPr>
+      <w:r>
+        <w:rPr>
+          <w:lang w:val="en-US"/>
+        </w:rPr>
+        <w:t>- 24</w:t>
+      </w:r>
+      <w:r>
+        <w:rPr>
+          <w:lang w:val="en-US"/>
+        </w:rPr>
+        <w:t xml:space="preserve"> trials per run</w:t>
+      </w:r>
+    </w:p>
+    <w:p>
+      <w:pPr>
+        <w:rPr>
+          <w:lang w:val="en-US"/>
+        </w:rPr>
+      </w:pPr>
+      <w:r>
+        <w:rPr>
+          <w:lang w:val="en-US"/>
+        </w:rPr>
+        <w:t>- End and start</w:t>
+      </w:r>
+      <w:r>
+        <w:rPr>
+          <w:lang w:val="en-US"/>
+        </w:rPr>
+        <w:t xml:space="preserve"> with inter-trial interval (ITI) </w:t>
+      </w:r>
+      <w:r>
+        <w:rPr>
+          <w:lang w:val="en-US"/>
+        </w:rPr>
+        <w:t>6.0 seconds (5 TRs) presented together with 5 sounds (300 Hz pure tone of 0.3 second each separated by 0.9</w:t>
+      </w:r>
+      <w:r>
+        <w:rPr>
+          <w:lang w:val="en-US"/>
+        </w:rPr>
+        <w:t xml:space="preserve"> second from the onset of the trial).</w:t>
+      </w:r>
+    </w:p>
+    <w:p>
+      <w:pPr>
+        <w:rPr>
+          <w:lang w:val="en-US"/>
+        </w:rPr>
+      </w:pPr>
+      <w:r>
+        <w:rPr>
+          <w:lang w:val="en-US"/>
+        </w:rPr>
+        <w:t>- Duration of about ~ 1.5</w:t>
+      </w:r>
+      <w:r>
+        <w:rPr>
+          <w:lang w:val="en-US"/>
+        </w:rPr>
+        <w:t xml:space="preserve"> min (including ITI)</w:t>
+      </w:r>
+    </w:p>
+    <w:p>
+      <w:pPr>
+        <w:rPr>
+          <w:lang w:val="en-CA"/>
+        </w:rPr>
+      </w:pPr>
+    </w:p>
+    <w:p>
+      <w:pPr>
+        <w:rPr>
+          <w:lang w:val="en-US"/>
+        </w:rPr>
+      </w:pPr>
+      <w:r>
+        <w:rPr>
+          <w:b/>
+          <w:bCs/>
+          <w:lang w:val="en-US"/>
+        </w:rPr>
+        <w:t>Part 2:</w:t>
+      </w:r>
+      <w:r>
+        <w:rPr>
+          <w:lang w:val="en-US"/>
         </w:rPr>
         <w:t xml:space="preserve"> </w:t>
       </w:r>
-      <w:proofErr w:type="spellStart"/>
-      <w:r>
-        <w:rPr>
-          <w:lang w:val="en-CA"/>
-        </w:rPr>
-        <w:t>dva</w:t>
-      </w:r>
-      <w:proofErr w:type="spellEnd"/>
-      <w:r>
-        <w:rPr>
-          <w:lang w:val="en-CA"/>
-        </w:rPr>
-        <w:t xml:space="preserve"> side square. The presentation order of the displayed positions is fixed to make triangles pointing up, left, down and right. This g</w:t>
-      </w:r>
-      <w:r>
-        <w:rPr>
-          <w:lang w:val="en-CA"/>
-        </w:rPr>
-        <w:t xml:space="preserve">enerated 12 fixation trials of </w:t>
-      </w:r>
-      <w:r>
-        <w:rPr>
-          <w:lang w:val="en-CA"/>
-        </w:rPr>
-        <w:t>3.6 seconds each (3</w:t>
-      </w:r>
-      <w:r>
-        <w:rPr>
-          <w:lang w:val="en-CA"/>
-        </w:rPr>
-        <w:t xml:space="preserve"> TR). A sequence of 3 sounds (440 Hz, 660 Hz and 880 Hz pure tone of 0.3 second each, separated by 0.9</w:t>
-      </w:r>
-      <w:r>
-        <w:rPr>
-          <w:lang w:val="en-CA"/>
-        </w:rPr>
-        <w:t xml:space="preserve"> second from the onset of the trial) rhythm the trial presentation mostly to train participants for the next parts. </w:t>
-      </w:r>
-    </w:p>
-    <w:p>
-      <w:pPr>
-        <w:rPr>
-          <w:lang w:val="en-US"/>
-        </w:rPr>
-      </w:pPr>
-      <w:r>
-        <w:rPr>
-          <w:lang w:val="en-US"/>
-        </w:rPr>
-        <w:t>- 12</w:t>
+      <w:r>
+        <w:rPr>
+          <w:b/>
+          <w:lang w:val="en-US"/>
+        </w:rPr>
+        <w:t>Eyes blink</w:t>
+      </w:r>
+    </w:p>
+    <w:p>
+      <w:pPr>
+        <w:rPr>
+          <w:lang w:val="en-CA"/>
+        </w:rPr>
+      </w:pPr>
+      <w:r>
+        <w:rPr>
+          <w:lang w:val="en-CA"/>
+        </w:rPr>
+        <w:t xml:space="preserve">Participant are instructed to fixate a bull’s eye (with the central part missing) displayed at position identical to those of the first part of the experiment, except that at instructed to blink from the onset of the second to the onset of the third tones. </w:t>
+      </w:r>
+    </w:p>
+    <w:p>
+      <w:pPr>
+        <w:rPr>
+          <w:lang w:val="en-US"/>
+        </w:rPr>
+      </w:pPr>
+      <w:r>
+        <w:rPr>
+          <w:lang w:val="en-US"/>
+        </w:rPr>
+        <w:t>- 24</w:t>
       </w:r>
       <w:r>
         <w:rPr>
@@ -262,38 +391,32 @@
         <w:rPr>
           <w:lang w:val="en-US"/>
         </w:rPr>
-        <w:t>- End and start</w:t>
-      </w:r>
-      <w:r>
-        <w:rPr>
-          <w:lang w:val="en-US"/>
-        </w:rPr>
-        <w:t xml:space="preserve"> with inter-trial interval (ITI) </w:t>
-      </w:r>
-      <w:r>
-        <w:rPr>
-          <w:lang w:val="en-US"/>
-        </w:rPr>
-        <w:t>6.0 seconds (5 TRs) presented together with 5 sounds (300 Hz pure tone of 0.3 second each separated by 0.9</w:t>
-      </w:r>
-      <w:r>
-        <w:rPr>
-          <w:lang w:val="en-US"/>
-        </w:rPr>
-        <w:t xml:space="preserve"> second from the onset of the trial).</w:t>
-      </w:r>
-    </w:p>
-    <w:p>
-      <w:pPr>
-        <w:rPr>
-          <w:lang w:val="en-US"/>
-        </w:rPr>
-      </w:pPr>
-      <w:r>
-        <w:rPr>
-          <w:lang w:val="en-US"/>
-        </w:rPr>
-        <w:t>- Duration of about ~ 1.5</w:t>
+        <w:t xml:space="preserve">- End with inter-trial interval (ITI) of </w:t>
+      </w:r>
+      <w:r>
+        <w:rPr>
+          <w:lang w:val="en-US"/>
+        </w:rPr>
+        <w:t>6.0 seconds (5 TRs) presented together with 3</w:t>
+      </w:r>
+      <w:r>
+        <w:rPr>
+          <w:lang w:val="en-US"/>
+        </w:rPr>
+        <w:t xml:space="preserve"> sounds as in part 1.</w:t>
+      </w:r>
+    </w:p>
+    <w:p>
+      <w:pPr>
+        <w:rPr>
+          <w:lang w:val="en-US"/>
+        </w:rPr>
+      </w:pPr>
+      <w:r>
+        <w:rPr>
+          <w:lang w:val="en-US"/>
+        </w:rPr>
+        <w:t>- Duration of about ~1.5</w:t>
       </w:r>
       <w:r>
         <w:rPr>
@@ -305,48 +428,148 @@
     <w:p>
       <w:pPr>
         <w:rPr>
-          <w:lang w:val="en-CA"/>
-        </w:rPr>
-      </w:pPr>
-    </w:p>
-    <w:p>
-      <w:pPr>
-        <w:rPr>
-          <w:lang w:val="en-US"/>
-        </w:rPr>
-      </w:pPr>
-      <w:r>
-        <w:rPr>
-          <w:b/>
-          <w:bCs/>
-          <w:lang w:val="en-US"/>
-        </w:rPr>
-        <w:t>Part 2:</w:t>
-      </w:r>
-      <w:r>
-        <w:rPr>
-          <w:lang w:val="en-US"/>
-        </w:rPr>
-        <w:t xml:space="preserve"> </w:t>
-      </w:r>
-      <w:r>
-        <w:rPr>
-          <w:lang w:val="en-US"/>
-        </w:rPr>
-        <w:t>Eyes blink</w:t>
-      </w:r>
-    </w:p>
-    <w:p>
-      <w:pPr>
-        <w:rPr>
-          <w:lang w:val="en-CA"/>
-        </w:rPr>
-      </w:pPr>
-      <w:r>
-        <w:rPr>
-          <w:lang w:val="en-CA"/>
-        </w:rPr>
-        <w:t xml:space="preserve">Participant are instructed to fixate a bull’s eye (with the central part missing) displayed at position identical to those of the first part of the experiment, except that at instructed to blink from the onset of the second to the onset of the third tones. </w:t>
+          <w:lang w:val="en-US"/>
+        </w:rPr>
+      </w:pPr>
+    </w:p>
+    <w:p>
+      <w:pPr>
+        <w:rPr>
+          <w:lang w:val="en-US"/>
+        </w:rPr>
+      </w:pPr>
+      <w:r>
+        <w:rPr>
+          <w:b/>
+          <w:bCs/>
+          <w:lang w:val="en-US"/>
+        </w:rPr>
+        <w:t>Part 3</w:t>
+      </w:r>
+      <w:r>
+        <w:rPr>
+          <w:b/>
+          <w:bCs/>
+          <w:lang w:val="en-US"/>
+        </w:rPr>
+        <w:t>:</w:t>
+      </w:r>
+      <w:r>
+        <w:rPr>
+          <w:b/>
+          <w:lang w:val="en-US"/>
+        </w:rPr>
+        <w:t xml:space="preserve"> Eyes open without stimulus</w:t>
+      </w:r>
+    </w:p>
+    <w:p>
+      <w:pPr>
+        <w:rPr>
+          <w:lang w:val="en-CA"/>
+        </w:rPr>
+      </w:pPr>
+      <w:r>
+        <w:rPr>
+          <w:lang w:val="en-CA"/>
+        </w:rPr>
+        <w:t xml:space="preserve">Participant are instructed to fixate at the position with their eyes open the whole time as presented in the first two parts, without the stimulus being presented anymore. </w:t>
+      </w:r>
+    </w:p>
+    <w:p>
+      <w:pPr>
+        <w:rPr>
+          <w:lang w:val="en-US"/>
+        </w:rPr>
+      </w:pPr>
+      <w:r>
+        <w:rPr>
+          <w:lang w:val="en-US"/>
+        </w:rPr>
+        <w:t>- 24 trials per run</w:t>
+      </w:r>
+    </w:p>
+    <w:p>
+      <w:pPr>
+        <w:rPr>
+          <w:lang w:val="en-US"/>
+        </w:rPr>
+      </w:pPr>
+      <w:r>
+        <w:rPr>
+          <w:lang w:val="en-US"/>
+        </w:rPr>
+        <w:t>- End with inter-trial interval (ITI) of 6.0 seconds (5 TRs) presented together with 3 sounds as in part 1.</w:t>
+      </w:r>
+    </w:p>
+    <w:p>
+      <w:pPr>
+        <w:rPr>
+          <w:lang w:val="en-US"/>
+        </w:rPr>
+      </w:pPr>
+      <w:r>
+        <w:rPr>
+          <w:lang w:val="en-US"/>
+        </w:rPr>
+        <w:t>- Duration of about ~1.5 min (including ITI)</w:t>
+      </w:r>
+    </w:p>
+    <w:p>
+      <w:pPr>
+        <w:rPr>
+          <w:lang w:val="en-US"/>
+        </w:rPr>
+      </w:pPr>
+    </w:p>
+    <w:p>
+      <w:pPr>
+        <w:rPr>
+          <w:lang w:val="en-US"/>
+        </w:rPr>
+      </w:pPr>
+    </w:p>
+    <w:p>
+      <w:pPr>
+        <w:rPr>
+          <w:b/>
+          <w:lang w:val="en-US"/>
+        </w:rPr>
+      </w:pPr>
+      <w:r>
+        <w:rPr>
+          <w:b/>
+          <w:bCs/>
+          <w:lang w:val="en-US"/>
+        </w:rPr>
+        <w:t>Part 4</w:t>
+      </w:r>
+      <w:r>
+        <w:rPr>
+          <w:b/>
+          <w:bCs/>
+          <w:lang w:val="en-US"/>
+        </w:rPr>
+        <w:t>:</w:t>
+      </w:r>
+      <w:r>
+        <w:rPr>
+          <w:b/>
+          <w:lang w:val="en-US"/>
+        </w:rPr>
+        <w:t xml:space="preserve"> Eyes close</w:t>
+      </w:r>
+    </w:p>
+    <w:p>
+      <w:pPr>
+        <w:rPr>
+          <w:lang w:val="en-CA"/>
+        </w:rPr>
+      </w:pPr>
+      <w:r>
+        <w:rPr>
+          <w:lang w:val="en-CA"/>
+        </w:rPr>
+        <w:t>Participant are instructed while closing their eyes to fixate at the position as presented in the first two parts. They are guided by the three tones to keep the same pace as in previous parts.</w:t>
       </w:r>
     </w:p>
     <w:p>
@@ -411,127 +634,10 @@
         </w:rPr>
         <w:t xml:space="preserve"> min (including ITI)</w:t>
       </w:r>
-    </w:p>
-    <w:p>
-      <w:pPr>
-        <w:rPr>
-          <w:lang w:val="en-US"/>
-        </w:rPr>
-      </w:pPr>
-    </w:p>
-    <w:p>
-      <w:pPr>
-        <w:rPr>
-          <w:lang w:val="en-US"/>
-        </w:rPr>
-      </w:pPr>
-      <w:r>
-        <w:rPr>
-          <w:b/>
-          <w:bCs/>
-          <w:lang w:val="en-US"/>
-        </w:rPr>
-        <w:t>Part 3:</w:t>
-      </w:r>
-      <w:r>
-        <w:rPr>
-          <w:lang w:val="en-US"/>
-        </w:rPr>
-        <w:t xml:space="preserve"> </w:t>
-      </w:r>
-      <w:r>
-        <w:rPr>
-          <w:lang w:val="en-US"/>
-        </w:rPr>
-        <w:t>Eyes close</w:t>
-      </w:r>
-    </w:p>
-    <w:p>
-      <w:pPr>
-        <w:rPr>
-          <w:lang w:val="en-CA"/>
-        </w:rPr>
-      </w:pPr>
-      <w:r>
-        <w:rPr>
-          <w:lang w:val="en-CA"/>
-        </w:rPr>
-        <w:t>Participant are instructed while closing their eyes to fixate at the position as presented in the first two parts. They are guided by the three tones to keep the same pace as in previous parts.</w:t>
-      </w:r>
-    </w:p>
-    <w:p>
-      <w:pPr>
-        <w:rPr>
-          <w:lang w:val="en-US"/>
-        </w:rPr>
-      </w:pPr>
-      <w:r>
-        <w:rPr>
-          <w:lang w:val="en-US"/>
-        </w:rPr>
-        <w:t>- 24</w:t>
-      </w:r>
-      <w:r>
-        <w:rPr>
-          <w:lang w:val="en-US"/>
-        </w:rPr>
-        <w:t xml:space="preserve"> trials per run</w:t>
-      </w:r>
-    </w:p>
-    <w:p>
-      <w:pPr>
-        <w:rPr>
-          <w:lang w:val="en-US"/>
-        </w:rPr>
-      </w:pPr>
-      <w:r>
-        <w:rPr>
-          <w:lang w:val="en-US"/>
-        </w:rPr>
-        <w:t xml:space="preserve">- End with inter-trial interval (ITI) of </w:t>
-      </w:r>
-      <w:r>
-        <w:rPr>
-          <w:lang w:val="en-US"/>
-        </w:rPr>
-        <w:t>6.0 seconds (5 TRs) presented together with 3</w:t>
-      </w:r>
-      <w:r>
-        <w:rPr>
-          <w:lang w:val="en-US"/>
-        </w:rPr>
-        <w:t xml:space="preserve"> sounds as in part 1.</w:t>
-      </w:r>
-    </w:p>
-    <w:p>
-      <w:pPr>
-        <w:rPr>
-          <w:lang w:val="en-US"/>
-        </w:rPr>
-      </w:pPr>
-      <w:r>
-        <w:rPr>
-          <w:lang w:val="en-US"/>
-        </w:rPr>
-        <w:t>- Duration of about ~1.5</w:t>
-      </w:r>
-      <w:r>
-        <w:rPr>
-          <w:lang w:val="en-US"/>
-        </w:rPr>
-        <w:t xml:space="preserve"> min (including ITI)</w:t>
-      </w:r>
-    </w:p>
-    <w:p>
-      <w:pPr>
-        <w:rPr>
-          <w:lang w:val="en-US"/>
-        </w:rPr>
-      </w:pPr>
     </w:p>
     <w:sectPr>
       <w:pgSz w:w="11900" w:h="16840"/>
-      <w:pgMar w:top="1417" w:right="1417" w:bottom="1417" w:left="1417" w:header="708" w:footer="708" w:gutter="0"/>
+      <w:pgMar w:top="1417" w:right="1417" w:bottom="1135" w:left="1417" w:header="708" w:footer="708" w:gutter="0"/>
       <w:cols w:space="708"/>
       <w:docGrid w:linePitch="360"/>
     </w:sectPr>

</xml_diff>